<commit_message>
text file and docx modified modified
</commit_message>
<xml_diff>
--- a/firstwordfile.docx
+++ b/firstwordfile.docx
@@ -10,6 +10,11 @@
     <w:p>
       <w:r>
         <w:t>Second line for docx</w:t>
+      </w:r>
+    </w:p>
+    <w:p>
+      <w:r>
+        <w:t>Third line for docx</w:t>
       </w:r>
     </w:p>
     <w:p/>

</xml_diff>